<commit_message>
add the project repport in pdf
</commit_message>
<xml_diff>
--- a/doc/R_P_WEB-RapportAPI.docx
+++ b/doc/R_P_WEB-RapportAPI.docx
@@ -4736,7 +4736,7 @@
           <w:noProof/>
         </w:rPr>
         <w:drawing>
-          <wp:inline distT="0" distB="0" distL="0" distR="0" wp14:anchorId="3B88E5F4" wp14:editId="11997EFC">
+          <wp:inline distT="0" distB="0" distL="0" distR="0" wp14:anchorId="3B88E5F4" wp14:editId="0E43A19C">
             <wp:extent cx="2209800" cy="1015102"/>
             <wp:effectExtent l="0" t="0" r="0" b="0"/>
             <wp:docPr id="1842653301" name="Image 3" descr="Une image contenant capture d’écran, texte, Police&#10;&#10;Description générée automatiquement"/>
@@ -5030,7 +5030,7 @@
           <w:noProof/>
         </w:rPr>
         <w:drawing>
-          <wp:inline distT="0" distB="0" distL="0" distR="0" wp14:anchorId="15EDB134" wp14:editId="5CBB1ECD">
+          <wp:inline distT="0" distB="0" distL="0" distR="0" wp14:anchorId="15EDB134" wp14:editId="73794471">
             <wp:extent cx="2552700" cy="995764"/>
             <wp:effectExtent l="0" t="0" r="0" b="0"/>
             <wp:docPr id="1730397007" name="Image 4"/>
@@ -10862,7 +10862,7 @@
         <w:noProof/>
         <w:color w:val="4472C4" w:themeColor="accent1"/>
       </w:rPr>
-      <w:t>21</w:t>
+      <w:t>44</w:t>
     </w:r>
     <w:r>
       <w:rPr>
@@ -10919,7 +10919,7 @@
         <w:noProof/>
         <w:color w:val="4472C4" w:themeColor="accent1"/>
       </w:rPr>
-      <w:t>12.03.2024 22:36</w:t>
+      <w:t>12.03.2024 23:13</w:t>
     </w:r>
     <w:r>
       <w:rPr>
@@ -10955,6 +10955,14 @@
         <w:color w:val="4472C4" w:themeColor="accent1"/>
       </w:rPr>
       <w:fldChar w:fldCharType="separate"/>
+    </w:r>
+    <w:r>
+      <w:rPr>
+        <w:caps/>
+        <w:noProof/>
+        <w:color w:val="4472C4" w:themeColor="accent1"/>
+      </w:rPr>
+      <w:t>14042</w:t>
     </w:r>
     <w:r>
       <w:rPr>
@@ -12909,6 +12917,7 @@
     <w:rsid w:val="00747EC4"/>
     <w:rsid w:val="007A171E"/>
     <w:rsid w:val="00832238"/>
+    <w:rsid w:val="00896114"/>
     <w:rsid w:val="008B6A09"/>
     <w:rsid w:val="008D23E7"/>
     <w:rsid w:val="00940257"/>
@@ -13710,12 +13719,7 @@
 </file>
 
 <file path=customXml/item3.xml><?xml version="1.0" encoding="utf-8"?>
-<?mso-contentType ?>
-<FormTemplates xmlns="http://schemas.microsoft.com/sharepoint/v3/contenttype/forms">
-  <Display>DocumentLibraryForm</Display>
-  <Edit>DocumentLibraryForm</Edit>
-  <New>DocumentLibraryForm</New>
-</FormTemplates>
+<b:Sources xmlns:b="http://schemas.openxmlformats.org/officeDocument/2006/bibliography" xmlns="http://schemas.openxmlformats.org/officeDocument/2006/bibliography" SelectedStyle="\APASixthEditionOfficeOnline.xsl" StyleName="APA" Version="6"/>
 </file>
 
 <file path=customXml/item4.xml><?xml version="1.0" encoding="utf-8"?>
@@ -13952,7 +13956,12 @@
 </file>
 
 <file path=customXml/item5.xml><?xml version="1.0" encoding="utf-8"?>
-<b:Sources xmlns:b="http://schemas.openxmlformats.org/officeDocument/2006/bibliography" xmlns="http://schemas.openxmlformats.org/officeDocument/2006/bibliography" SelectedStyle="\APASixthEditionOfficeOnline.xsl" StyleName="APA" Version="6"/>
+<?mso-contentType ?>
+<FormTemplates xmlns="http://schemas.microsoft.com/sharepoint/v3/contenttype/forms">
+  <Display>DocumentLibraryForm</Display>
+  <Edit>DocumentLibraryForm</Edit>
+  <New>DocumentLibraryForm</New>
+</FormTemplates>
 </file>
 
 <file path=customXml/itemProps1.xml><?xml version="1.0" encoding="utf-8"?>
@@ -13974,9 +13983,9 @@
 </file>
 
 <file path=customXml/itemProps3.xml><?xml version="1.0" encoding="utf-8"?>
-<ds:datastoreItem xmlns:ds="http://schemas.openxmlformats.org/officeDocument/2006/customXml" ds:itemID="{5E005291-456A-4C28-9F80-CE36D34F2B93}">
+<ds:datastoreItem xmlns:ds="http://schemas.openxmlformats.org/officeDocument/2006/customXml" ds:itemID="{8F035A18-A3CD-41B4-BC4D-A06DAF85C600}">
   <ds:schemaRefs>
-    <ds:schemaRef ds:uri="http://schemas.microsoft.com/sharepoint/v3/contenttype/forms"/>
+    <ds:schemaRef ds:uri="http://schemas.openxmlformats.org/officeDocument/2006/bibliography"/>
   </ds:schemaRefs>
 </ds:datastoreItem>
 </file>
@@ -14001,9 +14010,9 @@
 </file>
 
 <file path=customXml/itemProps5.xml><?xml version="1.0" encoding="utf-8"?>
-<ds:datastoreItem xmlns:ds="http://schemas.openxmlformats.org/officeDocument/2006/customXml" ds:itemID="{8F035A18-A3CD-41B4-BC4D-A06DAF85C600}">
+<ds:datastoreItem xmlns:ds="http://schemas.openxmlformats.org/officeDocument/2006/customXml" ds:itemID="{5E005291-456A-4C28-9F80-CE36D34F2B93}">
   <ds:schemaRefs>
-    <ds:schemaRef ds:uri="http://schemas.openxmlformats.org/officeDocument/2006/bibliography"/>
+    <ds:schemaRef ds:uri="http://schemas.microsoft.com/sharepoint/v3/contenttype/forms"/>
   </ds:schemaRefs>
 </ds:datastoreItem>
 </file>
</xml_diff>